<commit_message>
Aktualizacja w czasie miniprojektu
</commit_message>
<xml_diff>
--- a/lab05/sprawozdanie02.docx
+++ b/lab05/sprawozdanie02.docx
@@ -1074,6 +1074,7 @@
                 <w:lang w:val="pl-PL"/>
               </w:rPr>
             </w:pPr>
+            <w:proofErr w:type="spellStart"/>
             <w:r>
               <w:rPr>
                 <w:rFonts w:cstheme="minorHAnsi"/>
@@ -1095,6 +1096,7 @@
               </w:rPr>
               <w:t>a</w:t>
             </w:r>
+            <w:proofErr w:type="spellEnd"/>
             <w:r>
               <w:rPr>
                 <w:rFonts w:cstheme="minorHAnsi"/>
@@ -1124,7 +1126,18 @@
                 <w:szCs w:val="24"/>
                 <w:shd w:val="clear" w:color="auto" w:fill="FFFFFF"/>
               </w:rPr>
-              <w:t>/ξ</w:t>
+              <w:t>/</w:t>
+            </w:r>
+            <w:proofErr w:type="spellStart"/>
+            <w:r>
+              <w:rPr>
+                <w:rFonts w:cstheme="minorHAnsi"/>
+                <w:color w:val="202122"/>
+                <w:sz w:val="24"/>
+                <w:szCs w:val="24"/>
+                <w:shd w:val="clear" w:color="auto" w:fill="FFFFFF"/>
+              </w:rPr>
+              <w:t>ξ</w:t>
             </w:r>
             <w:r>
               <w:rPr>
@@ -1135,7 +1148,19 @@
                 <w:shd w:val="clear" w:color="auto" w:fill="FFFFFF"/>
                 <w:vertAlign w:val="subscript"/>
               </w:rPr>
-              <w:t xml:space="preserve">d </w:t>
+              <w:t>d</w:t>
+            </w:r>
+            <w:proofErr w:type="spellEnd"/>
+            <w:r>
+              <w:rPr>
+                <w:rFonts w:cstheme="minorHAnsi"/>
+                <w:color w:val="202122"/>
+                <w:sz w:val="24"/>
+                <w:szCs w:val="24"/>
+                <w:shd w:val="clear" w:color="auto" w:fill="FFFFFF"/>
+                <w:vertAlign w:val="subscript"/>
+              </w:rPr>
+              <w:t xml:space="preserve"> </w:t>
             </w:r>
             <w:r>
               <w:rPr>
@@ -1287,7 +1312,29 @@
           <w:lang w:val="pl-PL"/>
         </w:rPr>
         <w:lastRenderedPageBreak/>
-        <w:t>Schemat blokowy z Simulinka:</w:t>
+        <w:t xml:space="preserve">Schemat blokowy z </w:t>
+      </w:r>
+      <w:proofErr w:type="spellStart"/>
+      <w:r>
+        <w:rPr>
+          <w:b/>
+          <w:bCs/>
+          <w:sz w:val="24"/>
+          <w:szCs w:val="24"/>
+          <w:lang w:val="pl-PL"/>
+        </w:rPr>
+        <w:t>Simulinka</w:t>
+      </w:r>
+      <w:proofErr w:type="spellEnd"/>
+      <w:r>
+        <w:rPr>
+          <w:b/>
+          <w:bCs/>
+          <w:sz w:val="24"/>
+          <w:szCs w:val="24"/>
+          <w:lang w:val="pl-PL"/>
+        </w:rPr>
+        <w:t>:</w:t>
       </w:r>
     </w:p>
     <w:p>
@@ -3081,39 +3128,6 @@
         </w:rPr>
         <w:t xml:space="preserve"> – im większa wartość pulsacji w równaniu, tym odpowiedź skokowa charakteryzuje się większa częstotliwością. Jeśli dwa równania mają dokładnie tą samą wartość pulsacji – wtedy ich częstotliwość jest do siebie bardzo zbliżona.</w:t>
       </w:r>
-    </w:p>
-    <w:p>
-      <w:pPr>
-        <w:rPr>
-          <w:rFonts w:cstheme="minorHAnsi"/>
-          <w:color w:val="202122"/>
-          <w:sz w:val="24"/>
-          <w:szCs w:val="24"/>
-          <w:shd w:val="clear" w:color="auto" w:fill="FFFFFF"/>
-          <w:lang w:val="pl-PL"/>
-        </w:rPr>
-      </w:pPr>
-    </w:p>
-    <w:p>
-      <w:pPr>
-        <w:rPr>
-          <w:rFonts w:cstheme="minorHAnsi"/>
-          <w:color w:val="202122"/>
-          <w:sz w:val="24"/>
-          <w:szCs w:val="24"/>
-          <w:shd w:val="clear" w:color="auto" w:fill="FFFFFF"/>
-          <w:lang w:val="pl-PL"/>
-        </w:rPr>
-      </w:pPr>
-    </w:p>
-    <w:p>
-      <w:pPr>
-        <w:rPr>
-          <w:sz w:val="24"/>
-          <w:szCs w:val="24"/>
-          <w:lang w:val="pl-PL"/>
-        </w:rPr>
-      </w:pPr>
     </w:p>
     <w:sectPr>
       <w:pgSz w:w="12240" w:h="15840"/>

</xml_diff>